<commit_message>
New tasks, fix to existing
</commit_message>
<xml_diff>
--- a/Math/Космические скорости.docx
+++ b/Math/Космические скорости.docx
@@ -15,6 +15,25 @@
           <w:lang w:val="ru-RU"/>
         </w:rPr>
         <w:t>Космические скорости</w:t>
+      </w:r>
+    </w:p>
+    <w:p>
+      <w:r>
+        <w:rPr>
+          <w:b/>
+          <w:bCs/>
+          <w:lang w:val="ru-RU"/>
+        </w:rPr>
+        <w:t>Космическая скорость</w:t>
+      </w:r>
+      <w:r>
+        <w:rPr>
+          <w:lang w:val="ru-RU"/>
+        </w:rPr>
+        <w:t xml:space="preserve"> – </w:t>
+      </w:r>
+      <w:r>
+        <w:t>величина, выведенная по законам движения по окружности для определённого космического тела, зависящая во многом от его формы и массы. Используются для расчётов траекторий небесных тел и космических кораблей. (Простыми словами — это скорость, позволяющая любому объекту преодолеть тяготение небесного тела и их системы.)</w:t>
       </w:r>
     </w:p>
     <w:p>
@@ -310,7 +329,10 @@
       <w:pPr>
         <w:pStyle w:val="NormalWeb"/>
         <w:rPr>
-          <w:lang w:val="en-US"/>
+          <w:rFonts w:ascii="AppleSymbols" w:hAnsi="AppleSymbols"/>
+          <w:color w:val="11161C"/>
+          <w:sz w:val="40"/>
+          <w:szCs w:val="40"/>
         </w:rPr>
       </w:pPr>
       <w:r>
@@ -376,8 +398,367 @@
           <w:color w:val="11161C"/>
           <w:sz w:val="40"/>
           <w:szCs w:val="40"/>
-        </w:rPr>
-        <w:t xml:space="preserve"> </w:t>
+          <w:lang w:val="ru-RU"/>
+        </w:rPr>
+        <w:t xml:space="preserve">. </w:t>
+      </w:r>
+      <w:r>
+        <w:rPr>
+          <w:rFonts w:ascii="Cambria" w:hAnsi="Cambria" w:cs="Cambria"/>
+          <w:color w:val="11161C"/>
+          <w:lang w:val="ru-RU"/>
+        </w:rPr>
+        <w:t>Четвертая</w:t>
+      </w:r>
+      <w:r>
+        <w:rPr>
+          <w:rFonts w:ascii="AppleSymbols" w:hAnsi="AppleSymbols"/>
+          <w:color w:val="11161C"/>
+          <w:lang w:val="ru-RU"/>
+        </w:rPr>
+        <w:t xml:space="preserve"> </w:t>
+      </w:r>
+      <w:r>
+        <w:rPr>
+          <w:rFonts w:ascii="Cambria" w:hAnsi="Cambria" w:cs="Cambria"/>
+          <w:color w:val="11161C"/>
+          <w:lang w:val="ru-RU"/>
+        </w:rPr>
+        <w:t>космическая</w:t>
+      </w:r>
+      <w:r>
+        <w:rPr>
+          <w:rFonts w:ascii="AppleSymbols" w:hAnsi="AppleSymbols"/>
+          <w:color w:val="11161C"/>
+          <w:lang w:val="ru-RU"/>
+        </w:rPr>
+        <w:t xml:space="preserve"> </w:t>
+      </w:r>
+      <w:r>
+        <w:rPr>
+          <w:rFonts w:ascii="Cambria" w:hAnsi="Cambria" w:cs="Cambria"/>
+          <w:color w:val="11161C"/>
+          <w:lang w:val="ru-RU"/>
+        </w:rPr>
+        <w:t>скорость</w:t>
+      </w:r>
+      <w:r>
+        <w:rPr>
+          <w:rFonts w:ascii="AppleSymbols" w:hAnsi="AppleSymbols"/>
+          <w:color w:val="11161C"/>
+          <w:lang w:val="ru-RU"/>
+        </w:rPr>
+        <w:t xml:space="preserve"> </w:t>
+      </w:r>
+      <w:r>
+        <w:rPr>
+          <w:rFonts w:ascii="Cambria" w:hAnsi="Cambria" w:cs="Cambria"/>
+          <w:color w:val="11161C"/>
+          <w:lang w:val="ru-RU"/>
+        </w:rPr>
+        <w:t>разная</w:t>
+      </w:r>
+      <w:r>
+        <w:rPr>
+          <w:rFonts w:ascii="AppleSymbols" w:hAnsi="AppleSymbols"/>
+          <w:color w:val="11161C"/>
+          <w:lang w:val="ru-RU"/>
+        </w:rPr>
+        <w:t xml:space="preserve"> </w:t>
+      </w:r>
+      <w:r>
+        <w:rPr>
+          <w:rFonts w:ascii="Cambria" w:hAnsi="Cambria" w:cs="Cambria"/>
+          <w:color w:val="11161C"/>
+          <w:lang w:val="ru-RU"/>
+        </w:rPr>
+        <w:t>во</w:t>
+      </w:r>
+      <w:r>
+        <w:rPr>
+          <w:rFonts w:ascii="AppleSymbols" w:hAnsi="AppleSymbols"/>
+          <w:color w:val="11161C"/>
+          <w:lang w:val="ru-RU"/>
+        </w:rPr>
+        <w:t xml:space="preserve"> </w:t>
+      </w:r>
+      <w:r>
+        <w:rPr>
+          <w:rFonts w:ascii="Cambria" w:hAnsi="Cambria" w:cs="Cambria"/>
+          <w:color w:val="11161C"/>
+          <w:lang w:val="ru-RU"/>
+        </w:rPr>
+        <w:t>всех</w:t>
+      </w:r>
+      <w:r>
+        <w:rPr>
+          <w:rFonts w:ascii="AppleSymbols" w:hAnsi="AppleSymbols"/>
+          <w:color w:val="11161C"/>
+          <w:lang w:val="ru-RU"/>
+        </w:rPr>
+        <w:t xml:space="preserve"> </w:t>
+      </w:r>
+      <w:r>
+        <w:rPr>
+          <w:rFonts w:ascii="Cambria" w:hAnsi="Cambria" w:cs="Cambria"/>
+          <w:color w:val="11161C"/>
+          <w:lang w:val="ru-RU"/>
+        </w:rPr>
+        <w:t>местах</w:t>
+      </w:r>
+      <w:r>
+        <w:rPr>
+          <w:rFonts w:ascii="AppleSymbols" w:hAnsi="AppleSymbols"/>
+          <w:color w:val="11161C"/>
+          <w:lang w:val="ru-RU"/>
+        </w:rPr>
+        <w:t xml:space="preserve"> </w:t>
+      </w:r>
+      <w:r>
+        <w:rPr>
+          <w:rFonts w:ascii="Cambria" w:hAnsi="Cambria" w:cs="Cambria"/>
+          <w:color w:val="11161C"/>
+          <w:lang w:val="ru-RU"/>
+        </w:rPr>
+        <w:t>галактики</w:t>
+      </w:r>
+      <w:r>
+        <w:rPr>
+          <w:rFonts w:ascii="AppleSymbols" w:hAnsi="AppleSymbols"/>
+          <w:color w:val="11161C"/>
+          <w:lang w:val="ru-RU"/>
+        </w:rPr>
+        <w:t xml:space="preserve"> </w:t>
+      </w:r>
+      <w:r>
+        <w:rPr>
+          <w:rFonts w:ascii="Cambria" w:hAnsi="Cambria" w:cs="Cambria"/>
+          <w:color w:val="11161C"/>
+          <w:lang w:val="ru-RU"/>
+        </w:rPr>
+        <w:t>и</w:t>
+      </w:r>
+      <w:r>
+        <w:rPr>
+          <w:rFonts w:ascii="AppleSymbols" w:hAnsi="AppleSymbols"/>
+          <w:color w:val="11161C"/>
+          <w:lang w:val="ru-RU"/>
+        </w:rPr>
+        <w:t xml:space="preserve"> </w:t>
+      </w:r>
+      <w:r>
+        <w:rPr>
+          <w:rFonts w:ascii="Cambria" w:hAnsi="Cambria" w:cs="Cambria"/>
+          <w:color w:val="11161C"/>
+          <w:lang w:val="ru-RU"/>
+        </w:rPr>
+        <w:t>зависит</w:t>
+      </w:r>
+      <w:r>
+        <w:rPr>
+          <w:rFonts w:ascii="AppleSymbols" w:hAnsi="AppleSymbols"/>
+          <w:color w:val="11161C"/>
+          <w:lang w:val="ru-RU"/>
+        </w:rPr>
+        <w:t xml:space="preserve"> </w:t>
+      </w:r>
+      <w:r>
+        <w:rPr>
+          <w:rFonts w:ascii="Cambria" w:hAnsi="Cambria" w:cs="Cambria"/>
+          <w:color w:val="11161C"/>
+          <w:lang w:val="ru-RU"/>
+        </w:rPr>
+        <w:t>от</w:t>
+      </w:r>
+      <w:r>
+        <w:rPr>
+          <w:rFonts w:ascii="AppleSymbols" w:hAnsi="AppleSymbols"/>
+          <w:color w:val="11161C"/>
+          <w:lang w:val="ru-RU"/>
+        </w:rPr>
+        <w:t xml:space="preserve"> </w:t>
+      </w:r>
+      <w:r>
+        <w:rPr>
+          <w:rFonts w:ascii="Cambria" w:hAnsi="Cambria" w:cs="Cambria"/>
+          <w:color w:val="11161C"/>
+          <w:lang w:val="ru-RU"/>
+        </w:rPr>
+        <w:t>удаленности</w:t>
+      </w:r>
+      <w:r>
+        <w:rPr>
+          <w:rFonts w:ascii="AppleSymbols" w:hAnsi="AppleSymbols"/>
+          <w:color w:val="11161C"/>
+          <w:lang w:val="ru-RU"/>
+        </w:rPr>
+        <w:t xml:space="preserve"> </w:t>
+      </w:r>
+      <w:r>
+        <w:rPr>
+          <w:rFonts w:ascii="Cambria" w:hAnsi="Cambria" w:cs="Cambria"/>
+          <w:color w:val="11161C"/>
+          <w:lang w:val="ru-RU"/>
+        </w:rPr>
+        <w:t>от</w:t>
+      </w:r>
+      <w:r>
+        <w:rPr>
+          <w:rFonts w:ascii="AppleSymbols" w:hAnsi="AppleSymbols"/>
+          <w:color w:val="11161C"/>
+          <w:lang w:val="ru-RU"/>
+        </w:rPr>
+        <w:t xml:space="preserve"> </w:t>
+      </w:r>
+      <w:r>
+        <w:rPr>
+          <w:rFonts w:ascii="Cambria" w:hAnsi="Cambria" w:cs="Cambria"/>
+          <w:color w:val="11161C"/>
+          <w:lang w:val="ru-RU"/>
+        </w:rPr>
+        <w:t>ее</w:t>
+      </w:r>
+      <w:r>
+        <w:rPr>
+          <w:rFonts w:ascii="AppleSymbols" w:hAnsi="AppleSymbols"/>
+          <w:color w:val="11161C"/>
+          <w:lang w:val="ru-RU"/>
+        </w:rPr>
+        <w:t xml:space="preserve"> </w:t>
+      </w:r>
+      <w:r>
+        <w:rPr>
+          <w:rFonts w:ascii="Cambria" w:hAnsi="Cambria" w:cs="Cambria"/>
+          <w:color w:val="11161C"/>
+          <w:lang w:val="ru-RU"/>
+        </w:rPr>
+        <w:t>центра</w:t>
+      </w:r>
+      <w:r>
+        <w:rPr>
+          <w:rFonts w:ascii="AppleSymbols" w:hAnsi="AppleSymbols"/>
+          <w:color w:val="11161C"/>
+          <w:lang w:val="ru-RU"/>
+        </w:rPr>
+        <w:t xml:space="preserve"> </w:t>
+      </w:r>
+      <w:r>
+        <w:rPr>
+          <w:rFonts w:ascii="Cambria" w:hAnsi="Cambria" w:cs="Cambria"/>
+          <w:color w:val="11161C"/>
+          <w:lang w:val="ru-RU"/>
+        </w:rPr>
+        <w:t>и</w:t>
+      </w:r>
+      <w:r>
+        <w:rPr>
+          <w:rFonts w:ascii="AppleSymbols" w:hAnsi="AppleSymbols"/>
+          <w:color w:val="11161C"/>
+          <w:lang w:val="ru-RU"/>
+        </w:rPr>
+        <w:t xml:space="preserve"> </w:t>
+      </w:r>
+      <w:r>
+        <w:rPr>
+          <w:rFonts w:ascii="Cambria" w:hAnsi="Cambria" w:cs="Cambria"/>
+          <w:color w:val="11161C"/>
+          <w:lang w:val="ru-RU"/>
+        </w:rPr>
+        <w:t>распределения</w:t>
+      </w:r>
+      <w:r>
+        <w:rPr>
+          <w:rFonts w:ascii="AppleSymbols" w:hAnsi="AppleSymbols"/>
+          <w:color w:val="11161C"/>
+          <w:lang w:val="ru-RU"/>
+        </w:rPr>
+        <w:t xml:space="preserve"> </w:t>
+      </w:r>
+      <w:r>
+        <w:rPr>
+          <w:rFonts w:ascii="Cambria" w:hAnsi="Cambria" w:cs="Cambria"/>
+          <w:color w:val="11161C"/>
+          <w:lang w:val="ru-RU"/>
+        </w:rPr>
+        <w:t>массы</w:t>
+      </w:r>
+      <w:r>
+        <w:rPr>
+          <w:rFonts w:ascii="AppleSymbols" w:hAnsi="AppleSymbols"/>
+          <w:color w:val="11161C"/>
+          <w:lang w:val="ru-RU"/>
+        </w:rPr>
+        <w:t xml:space="preserve"> </w:t>
+      </w:r>
+      <w:r>
+        <w:rPr>
+          <w:rFonts w:ascii="Cambria" w:hAnsi="Cambria" w:cs="Cambria"/>
+          <w:color w:val="11161C"/>
+          <w:lang w:val="ru-RU"/>
+        </w:rPr>
+        <w:t>вещества</w:t>
+      </w:r>
+      <w:r>
+        <w:rPr>
+          <w:rFonts w:ascii="AppleSymbols" w:hAnsi="AppleSymbols"/>
+          <w:color w:val="11161C"/>
+          <w:lang w:val="ru-RU"/>
+        </w:rPr>
+        <w:t>.</w:t>
+      </w:r>
+    </w:p>
+    <w:p>
+      <w:pPr>
+        <w:pStyle w:val="NormalWeb"/>
+        <w:rPr>
+          <w:lang w:val="ru-RU"/>
+        </w:rPr>
+      </w:pPr>
+      <w:r>
+        <w:rPr>
+          <w:b/>
+          <w:bCs/>
+          <w:lang w:val="ru-RU"/>
+        </w:rPr>
+        <w:t>Величины, влияющие на эксцентриситет.</w:t>
+      </w:r>
+      <w:r>
+        <w:rPr>
+          <w:b/>
+          <w:bCs/>
+          <w:lang w:val="ru-RU"/>
+        </w:rPr>
+        <w:t xml:space="preserve"> </w:t>
+      </w:r>
+      <w:r>
+        <w:rPr>
+          <w:lang w:val="ru-RU"/>
+        </w:rPr>
+        <w:t xml:space="preserve">B системах, где присутствует больше одной планеты, орбитальные пути </w:t>
+      </w:r>
+      <w:r>
+        <w:rPr>
+          <w:lang w:val="ru-RU"/>
+        </w:rPr>
+        <w:t>приближаются</w:t>
+      </w:r>
+      <w:r>
+        <w:rPr>
+          <w:lang w:val="ru-RU"/>
+        </w:rPr>
+        <w:t xml:space="preserve"> к форме эллипса, потому что каждый объект влияет на другой гравитационной силой и это определяет их совместные позиции</w:t>
+      </w:r>
+      <w:r>
+        <w:rPr>
+          <w:lang w:val="ru-RU"/>
+        </w:rPr>
+        <w:t xml:space="preserve">. </w:t>
+      </w:r>
+      <w:r>
+        <w:rPr>
+          <w:lang w:val="ru-RU"/>
+        </w:rPr>
+        <w:t>Также роль играет скорость перемещения тел, относительная и абсолютная.</w:t>
       </w:r>
     </w:p>
     <w:sectPr>
@@ -915,6 +1296,16 @@
       <w:lang w:eastAsia="en-GB"/>
     </w:rPr>
   </w:style>
+  <w:style w:type="character" w:styleId="PlaceholderText">
+    <w:name w:val="Placeholder Text"/>
+    <w:basedOn w:val="DefaultParagraphFont"/>
+    <w:uiPriority w:val="99"/>
+    <w:semiHidden/>
+    <w:rsid w:val="00A30B56"/>
+    <w:rPr>
+      <w:color w:val="808080"/>
+    </w:rPr>
+  </w:style>
 </w:styles>
 </file>
 

</xml_diff>